<commit_message>
gestion de riesgos para cuarta iteracion fase construccion
</commit_message>
<xml_diff>
--- a/Gestion del Proyecto/Gestion de Calidad/Gestion de Riesgos/Seguimiento de Riesgos.docx
+++ b/Gestion del Proyecto/Gestion de Calidad/Gestion de Riesgos/Seguimiento de Riesgos.docx
@@ -184,7 +184,7 @@
                                     </pic:cNvPicPr>
                                   </pic:nvPicPr>
                                   <pic:blipFill>
-                                    <a:blip r:embed="rId9">
+                                    <a:blip r:embed="rId10">
                                       <a:extLst>
                                         <a:ext uri="{28A0092B-C50C-407E-A947-70E740481C1C}">
                                           <a14:useLocalDpi xmlns:a14="http://schemas.microsoft.com/office/drawing/2010/main" val="0"/>
@@ -514,6 +514,7 @@
               <w:dataBinding w:prefixMappings="xmlns:ns0='http://schemas.openxmlformats.org/package/2006/metadata/core-properties' xmlns:ns1='http://purl.org/dc/elements/1.1/'" w:xpath="/ns0:coreProperties[1]/ns1:title[1]" w:storeItemID="{6C3C8BC8-F283-45AE-878A-BAB7291924A1}"/>
               <w:text/>
             </w:sdtPr>
+            <w:sdtEndPr/>
             <w:sdtContent>
               <w:r>
                 <w:rPr>
@@ -539,6 +540,7 @@
             <w:dataBinding w:prefixMappings="xmlns:ns0='http://schemas.openxmlformats.org/package/2006/metadata/core-properties' xmlns:ns1='http://purl.org/dc/elements/1.1/'" w:xpath="/ns0:coreProperties[1]/ns1:subject[1]" w:storeItemID="{6C3C8BC8-F283-45AE-878A-BAB7291924A1}"/>
             <w:text/>
           </w:sdtPr>
+          <w:sdtEndPr/>
           <w:sdtContent>
             <w:p>
               <w:pPr>
@@ -587,6 +589,7 @@
             <w:dataBinding w:prefixMappings="xmlns:ns0='http://schemas.openxmlformats.org/officeDocument/2006/extended-properties' " w:xpath="/ns0:Properties[1]/ns0:Company[1]" w:storeItemID="{6668398D-A668-4E3E-A5EB-62B293D839F1}"/>
             <w:text/>
           </w:sdtPr>
+          <w:sdtEndPr/>
           <w:sdtContent>
             <w:p>
               <w:pPr>
@@ -608,6 +611,7 @@
             <w:dataBinding w:prefixMappings="xmlns:ns0='http://schemas.openxmlformats.org/package/2006/metadata/core-properties' xmlns:ns1='http://purl.org/dc/elements/1.1/'" w:xpath="/ns0:coreProperties[1]/ns1:creator[1]" w:storeItemID="{6C3C8BC8-F283-45AE-878A-BAB7291924A1}"/>
             <w:text/>
           </w:sdtPr>
+          <w:sdtEndPr/>
           <w:sdtContent>
             <w:p>
               <w:pPr>
@@ -718,7 +722,7 @@
                                               </pic:cNvPicPr>
                                             </pic:nvPicPr>
                                             <pic:blipFill>
-                                              <a:blip r:embed="rId10">
+                                              <a:blip r:embed="rId11">
                                                 <a:extLst>
                                                   <a:ext uri="{28A0092B-C50C-407E-A947-70E740481C1C}">
                                                     <a14:useLocalDpi xmlns:a14="http://schemas.microsoft.com/office/drawing/2010/main" val="0"/>
@@ -802,7 +806,7 @@
                                         </pic:cNvPicPr>
                                       </pic:nvPicPr>
                                       <pic:blipFill>
-                                        <a:blip r:embed="rId10">
+                                        <a:blip r:embed="rId12">
                                           <a:extLst>
                                             <a:ext uri="{28A0092B-C50C-407E-A947-70E740481C1C}">
                                               <a14:useLocalDpi xmlns:a14="http://schemas.microsoft.com/office/drawing/2010/main" val="0"/>
@@ -1977,6 +1981,7 @@
         <w:dataBinding w:prefixMappings="xmlns:ns0='http://purl.org/dc/elements/1.1/' xmlns:ns1='http://schemas.openxmlformats.org/package/2006/metadata/core-properties' " w:xpath="/ns1:coreProperties[1]/ns0:title[1]" w:storeItemID="{6C3C8BC8-F283-45AE-878A-BAB7291924A1}"/>
         <w:text/>
       </w:sdtPr>
+      <w:sdtEndPr/>
       <w:sdtContent>
         <w:p>
           <w:pPr>
@@ -10000,7 +10005,27 @@
               <w:rPr>
                 <w:b w:val="0"/>
               </w:rPr>
-              <w:t>Se están incorporando plugins opensouce javascript</w:t>
+              <w:t>Se están incorporando plugins opensou</w:t>
+            </w:r>
+            <w:r>
+              <w:rPr>
+                <w:b w:val="0"/>
+              </w:rPr>
+              <w:t>r</w:t>
+            </w:r>
+            <w:r>
+              <w:rPr>
+                <w:b w:val="0"/>
+              </w:rPr>
+              <w:t xml:space="preserve">ce </w:t>
+            </w:r>
+            <w:bookmarkStart w:id="30" w:name="_GoBack"/>
+            <w:bookmarkEnd w:id="30"/>
+            <w:r>
+              <w:rPr>
+                <w:b w:val="0"/>
+              </w:rPr>
+              <w:t>javascript</w:t>
             </w:r>
           </w:p>
         </w:tc>
@@ -10635,7 +10660,7 @@
       <w:pPr>
         <w:pStyle w:val="PSI-Ttulo1"/>
       </w:pPr>
-      <w:bookmarkStart w:id="30" w:name="_Toc511827208"/>
+      <w:bookmarkStart w:id="31" w:name="_Toc511827208"/>
       <w:r>
         <w:lastRenderedPageBreak/>
         <w:t>Ref. RK</w:t>
@@ -10655,7 +10680,7 @@
       <w:r>
         <w:t>Hay tareas en paralelas que han sido ya identificadas</w:t>
       </w:r>
-      <w:bookmarkEnd w:id="30"/>
+      <w:bookmarkEnd w:id="31"/>
     </w:p>
     <w:p>
       <w:pPr>
@@ -11551,7 +11576,7 @@
       <w:pPr>
         <w:pStyle w:val="PSI-Ttulo1"/>
       </w:pPr>
-      <w:bookmarkStart w:id="31" w:name="_Toc511827209"/>
+      <w:bookmarkStart w:id="32" w:name="_Toc511827209"/>
       <w:r>
         <w:lastRenderedPageBreak/>
         <w:t>Ref. RK</w:t>
@@ -11571,7 +11596,7 @@
       <w:r>
         <w:t>Los recursos que serán necesarios están libres de compromisos de otras actividades</w:t>
       </w:r>
-      <w:bookmarkEnd w:id="31"/>
+      <w:bookmarkEnd w:id="32"/>
     </w:p>
     <w:p>
       <w:pPr>
@@ -12244,8 +12269,6 @@
             <w:r>
               <w:t xml:space="preserve"> rendimiento del hardware realizando tareas de optimización.</w:t>
             </w:r>
-            <w:bookmarkStart w:id="32" w:name="_GoBack"/>
-            <w:bookmarkEnd w:id="32"/>
           </w:p>
         </w:tc>
         <w:tc>
@@ -12466,8 +12489,8 @@
       </w:pPr>
     </w:p>
     <w:sectPr>
-      <w:headerReference w:type="default" r:id="rId11"/>
-      <w:footerReference w:type="default" r:id="rId12"/>
+      <w:headerReference w:type="default" r:id="rId13"/>
+      <w:footerReference w:type="default" r:id="rId14"/>
       <w:pgSz w:w="11906" w:h="16838"/>
       <w:pgMar w:top="1535" w:right="1701" w:bottom="1417" w:left="1701" w:header="567" w:footer="572" w:gutter="0"/>
       <w:cols w:space="708"/>
@@ -16151,7 +16174,7 @@
 </file>
 
 <file path=customXml/itemProps2.xml><?xml version="1.0" encoding="utf-8"?>
-<ds:datastoreItem xmlns:ds="http://schemas.openxmlformats.org/officeDocument/2006/customXml" ds:itemID="{453A5FE0-3C46-4E7B-99CC-49CFF21A9F51}">
+<ds:datastoreItem xmlns:ds="http://schemas.openxmlformats.org/officeDocument/2006/customXml" ds:itemID="{04EFBCFC-53F8-4A1F-BB27-A4881A535E7A}">
   <ds:schemaRefs>
     <ds:schemaRef ds:uri="http://schemas.openxmlformats.org/officeDocument/2006/bibliography"/>
   </ds:schemaRefs>

</xml_diff>

<commit_message>
Update Seguimiento de Riesgos.docx
Seguimiento de riesgos construccion 4ta iteracion.
</commit_message>
<xml_diff>
--- a/Gestion del Proyecto/Gestion de Calidad/Gestion de Riesgos/Seguimiento de Riesgos.docx
+++ b/Gestion del Proyecto/Gestion de Calidad/Gestion de Riesgos/Seguimiento de Riesgos.docx
@@ -5,6 +5,7 @@
     <w:p>
       <w:pPr>
         <w:pStyle w:val="Sinespaciado"/>
+        <w:ind w:left="708" w:hanging="708"/>
         <w:rPr>
           <w:rFonts w:asciiTheme="majorHAnsi" w:eastAsiaTheme="majorEastAsia" w:hAnsiTheme="majorHAnsi" w:cstheme="majorBidi"/>
           <w:sz w:val="72"/>
@@ -153,7 +154,7 @@
           </mc:Choice>
           <mc:Fallback>
             <w:pict>
-              <v:rect id="Rectangle 33" o:spid="_x0000_s1026" style="position:absolute;margin-left:289.5pt;margin-top:-81.75pt;width:250pt;height:115.2pt;z-index:251688960;visibility:visible;mso-wrap-style:square;mso-width-percent:0;mso-height-percent:0;mso-wrap-distance-left:9pt;mso-wrap-distance-top:0;mso-wrap-distance-right:9pt;mso-wrap-distance-bottom:0;mso-position-horizontal:absolute;mso-position-horizontal-relative:text;mso-position-vertical:absolute;mso-position-vertical-relative:text;mso-width-percent:0;mso-height-percent:0;mso-width-relative:page;mso-height-relative:page;v-text-anchor:top" o:gfxdata="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" filled="f" stroked="f">
+              <v:rect id="Rectangle 33" o:spid="_x0000_s1026" style="position:absolute;left:0;text-align:left;margin-left:289.5pt;margin-top:-81.75pt;width:250pt;height:115.2pt;z-index:251688960;visibility:visible;mso-wrap-style:square;mso-width-percent:0;mso-height-percent:0;mso-wrap-distance-left:9pt;mso-wrap-distance-top:0;mso-wrap-distance-right:9pt;mso-wrap-distance-bottom:0;mso-position-horizontal:absolute;mso-position-horizontal-relative:text;mso-position-vertical:absolute;mso-position-vertical-relative:text;mso-width-percent:0;mso-height-percent:0;mso-width-relative:page;mso-height-relative:page;v-text-anchor:top" o:gfxdata="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" filled="f" stroked="f">
                 <v:textbox style="mso-fit-shape-to-text:t">
                   <w:txbxContent>
                     <w:p>
@@ -549,6 +550,7 @@
                   <w:szCs w:val="36"/>
                 </w:rPr>
               </w:pPr>
+              <w:proofErr w:type="spellStart"/>
               <w:r>
                 <w:rPr>
                   <w:rFonts w:asciiTheme="majorHAnsi" w:eastAsiaTheme="majorEastAsia" w:hAnsiTheme="majorHAnsi" w:cstheme="majorBidi"/>
@@ -557,6 +559,7 @@
                 </w:rPr>
                 <w:t>CheckPoint</w:t>
               </w:r>
+              <w:proofErr w:type="spellEnd"/>
             </w:p>
           </w:sdtContent>
         </w:sdt>
@@ -1075,7 +1078,7 @@
       <w:pPr>
         <w:pStyle w:val="PSI-Ttulo1"/>
       </w:pPr>
-      <w:bookmarkStart w:id="0" w:name="_Toc511827198"/>
+      <w:bookmarkStart w:id="0" w:name="_Toc533079668"/>
       <w:r>
         <w:t>Contenido</w:t>
       </w:r>
@@ -1112,7 +1115,7 @@
         </w:rPr>
         <w:fldChar w:fldCharType="separate"/>
       </w:r>
-      <w:hyperlink w:anchor="_Toc511827198" w:history="1">
+      <w:hyperlink w:anchor="_Toc533079668" w:history="1">
         <w:r>
           <w:rPr>
             <w:rStyle w:val="Hipervnculo"/>
@@ -1139,7 +1142,7 @@
             <w:noProof/>
             <w:webHidden/>
           </w:rPr>
-          <w:instrText xml:space="preserve"> PAGEREF _Toc511827198 \h </w:instrText>
+          <w:instrText xml:space="preserve"> PAGEREF _Toc533079668 \h </w:instrText>
         </w:r>
         <w:r>
           <w:rPr>
@@ -1183,7 +1186,7 @@
           <w:lang w:val="es-AR" w:eastAsia="es-AR"/>
         </w:rPr>
       </w:pPr>
-      <w:hyperlink w:anchor="_Toc511827199" w:history="1">
+      <w:hyperlink w:anchor="_Toc533079669" w:history="1">
         <w:r>
           <w:rPr>
             <w:rStyle w:val="Hipervnculo"/>
@@ -1210,7 +1213,7 @@
             <w:noProof/>
             <w:webHidden/>
           </w:rPr>
-          <w:instrText xml:space="preserve"> PAGEREF _Toc511827199 \h </w:instrText>
+          <w:instrText xml:space="preserve"> PAGEREF _Toc533079669 \h </w:instrText>
         </w:r>
         <w:r>
           <w:rPr>
@@ -1254,7 +1257,7 @@
           <w:lang w:val="es-AR" w:eastAsia="es-AR"/>
         </w:rPr>
       </w:pPr>
-      <w:hyperlink w:anchor="_Toc511827200" w:history="1">
+      <w:hyperlink w:anchor="_Toc533079670" w:history="1">
         <w:r>
           <w:rPr>
             <w:rStyle w:val="Hipervnculo"/>
@@ -1281,7 +1284,7 @@
             <w:noProof/>
             <w:webHidden/>
           </w:rPr>
-          <w:instrText xml:space="preserve"> PAGEREF _Toc511827200 \h </w:instrText>
+          <w:instrText xml:space="preserve"> PAGEREF _Toc533079670 \h </w:instrText>
         </w:r>
         <w:r>
           <w:rPr>
@@ -1325,7 +1328,7 @@
           <w:lang w:val="es-AR" w:eastAsia="es-AR"/>
         </w:rPr>
       </w:pPr>
-      <w:hyperlink w:anchor="_Toc511827201" w:history="1">
+      <w:hyperlink w:anchor="_Toc533079671" w:history="1">
         <w:r>
           <w:rPr>
             <w:rStyle w:val="Hipervnculo"/>
@@ -1352,7 +1355,7 @@
             <w:noProof/>
             <w:webHidden/>
           </w:rPr>
-          <w:instrText xml:space="preserve"> PAGEREF _Toc511827201 \h </w:instrText>
+          <w:instrText xml:space="preserve"> PAGEREF _Toc533079671 \h </w:instrText>
         </w:r>
         <w:r>
           <w:rPr>
@@ -1396,7 +1399,7 @@
           <w:lang w:val="es-AR" w:eastAsia="es-AR"/>
         </w:rPr>
       </w:pPr>
-      <w:hyperlink w:anchor="_Toc511827202" w:history="1">
+      <w:hyperlink w:anchor="_Toc533079672" w:history="1">
         <w:r>
           <w:rPr>
             <w:rStyle w:val="Hipervnculo"/>
@@ -1423,7 +1426,7 @@
             <w:noProof/>
             <w:webHidden/>
           </w:rPr>
-          <w:instrText xml:space="preserve"> PAGEREF _Toc511827202 \h </w:instrText>
+          <w:instrText xml:space="preserve"> PAGEREF _Toc533079672 \h </w:instrText>
         </w:r>
         <w:r>
           <w:rPr>
@@ -1467,7 +1470,7 @@
           <w:lang w:val="es-AR" w:eastAsia="es-AR"/>
         </w:rPr>
       </w:pPr>
-      <w:hyperlink w:anchor="_Toc511827203" w:history="1">
+      <w:hyperlink w:anchor="_Toc533079673" w:history="1">
         <w:r>
           <w:rPr>
             <w:rStyle w:val="Hipervnculo"/>
@@ -1494,7 +1497,7 @@
             <w:noProof/>
             <w:webHidden/>
           </w:rPr>
-          <w:instrText xml:space="preserve"> PAGEREF _Toc511827203 \h </w:instrText>
+          <w:instrText xml:space="preserve"> PAGEREF _Toc533079673 \h </w:instrText>
         </w:r>
         <w:r>
           <w:rPr>
@@ -1538,7 +1541,7 @@
           <w:lang w:val="es-AR" w:eastAsia="es-AR"/>
         </w:rPr>
       </w:pPr>
-      <w:hyperlink w:anchor="_Toc511827204" w:history="1">
+      <w:hyperlink w:anchor="_Toc533079674" w:history="1">
         <w:r>
           <w:rPr>
             <w:rStyle w:val="Hipervnculo"/>
@@ -1565,7 +1568,7 @@
             <w:noProof/>
             <w:webHidden/>
           </w:rPr>
-          <w:instrText xml:space="preserve"> PAGEREF _Toc511827204 \h </w:instrText>
+          <w:instrText xml:space="preserve"> PAGEREF _Toc533079674 \h </w:instrText>
         </w:r>
         <w:r>
           <w:rPr>
@@ -1609,7 +1612,7 @@
           <w:lang w:val="es-AR" w:eastAsia="es-AR"/>
         </w:rPr>
       </w:pPr>
-      <w:hyperlink w:anchor="_Toc511827205" w:history="1">
+      <w:hyperlink w:anchor="_Toc533079675" w:history="1">
         <w:r>
           <w:rPr>
             <w:rStyle w:val="Hipervnculo"/>
@@ -1636,7 +1639,7 @@
             <w:noProof/>
             <w:webHidden/>
           </w:rPr>
-          <w:instrText xml:space="preserve"> PAGEREF _Toc511827205 \h </w:instrText>
+          <w:instrText xml:space="preserve"> PAGEREF _Toc533079675 \h </w:instrText>
         </w:r>
         <w:r>
           <w:rPr>
@@ -1680,7 +1683,7 @@
           <w:lang w:val="es-AR" w:eastAsia="es-AR"/>
         </w:rPr>
       </w:pPr>
-      <w:hyperlink w:anchor="_Toc511827206" w:history="1">
+      <w:hyperlink w:anchor="_Toc533079676" w:history="1">
         <w:r>
           <w:rPr>
             <w:rStyle w:val="Hipervnculo"/>
@@ -1707,7 +1710,7 @@
             <w:noProof/>
             <w:webHidden/>
           </w:rPr>
-          <w:instrText xml:space="preserve"> PAGEREF _Toc511827206 \h </w:instrText>
+          <w:instrText xml:space="preserve"> PAGEREF _Toc533079676 \h </w:instrText>
         </w:r>
         <w:r>
           <w:rPr>
@@ -1751,7 +1754,7 @@
           <w:lang w:val="es-AR" w:eastAsia="es-AR"/>
         </w:rPr>
       </w:pPr>
-      <w:hyperlink w:anchor="_Toc511827207" w:history="1">
+      <w:hyperlink w:anchor="_Toc533079677" w:history="1">
         <w:r>
           <w:rPr>
             <w:rStyle w:val="Hipervnculo"/>
@@ -1778,7 +1781,7 @@
             <w:noProof/>
             <w:webHidden/>
           </w:rPr>
-          <w:instrText xml:space="preserve"> PAGEREF _Toc511827207 \h </w:instrText>
+          <w:instrText xml:space="preserve"> PAGEREF _Toc533079677 \h </w:instrText>
         </w:r>
         <w:r>
           <w:rPr>
@@ -1822,13 +1825,29 @@
           <w:lang w:val="es-AR" w:eastAsia="es-AR"/>
         </w:rPr>
       </w:pPr>
-      <w:hyperlink w:anchor="_Toc511827208" w:history="1">
+      <w:hyperlink w:anchor="_Toc533079678" w:history="1">
         <w:r>
           <w:rPr>
             <w:rStyle w:val="Hipervnculo"/>
             <w:noProof/>
           </w:rPr>
-          <w:t>Ref. RK52 – Hay tareas en paralelas que han sido ya identificadas</w:t>
+          <w:t xml:space="preserve">Ref. RK52 – Hay tareas en </w:t>
+        </w:r>
+        <w:bookmarkStart w:id="1" w:name="_GoBack"/>
+        <w:r>
+          <w:rPr>
+            <w:rStyle w:val="Hipervnculo"/>
+            <w:noProof/>
+          </w:rPr>
+          <w:t>parale</w:t>
+        </w:r>
+        <w:bookmarkEnd w:id="1"/>
+        <w:r>
+          <w:rPr>
+            <w:rStyle w:val="Hipervnculo"/>
+            <w:noProof/>
+          </w:rPr>
+          <w:t>lo que han sido ya identificadas</w:t>
         </w:r>
         <w:r>
           <w:rPr>
@@ -1849,7 +1868,7 @@
             <w:noProof/>
             <w:webHidden/>
           </w:rPr>
-          <w:instrText xml:space="preserve"> PAGEREF _Toc511827208 \h </w:instrText>
+          <w:instrText xml:space="preserve"> PAGEREF _Toc533079678 \h </w:instrText>
         </w:r>
         <w:r>
           <w:rPr>
@@ -1893,7 +1912,7 @@
           <w:lang w:val="es-AR" w:eastAsia="es-AR"/>
         </w:rPr>
       </w:pPr>
-      <w:hyperlink w:anchor="_Toc511827209" w:history="1">
+      <w:hyperlink w:anchor="_Toc533079679" w:history="1">
         <w:r>
           <w:rPr>
             <w:rStyle w:val="Hipervnculo"/>
@@ -1920,7 +1939,7 @@
             <w:noProof/>
             <w:webHidden/>
           </w:rPr>
-          <w:instrText xml:space="preserve"> PAGEREF _Toc511827209 \h </w:instrText>
+          <w:instrText xml:space="preserve"> PAGEREF _Toc533079679 \h </w:instrText>
         </w:r>
         <w:r>
           <w:rPr>
@@ -2000,7 +2019,7 @@
       <w:pPr>
         <w:pStyle w:val="PSI-Ttulo1"/>
       </w:pPr>
-      <w:bookmarkStart w:id="1" w:name="_Toc511827199"/>
+      <w:bookmarkStart w:id="2" w:name="_Toc533079669"/>
       <w:r>
         <w:t>Ref</w:t>
       </w:r>
@@ -2019,7 +2038,7 @@
       <w:r>
         <w:t>Se han definido todos los hitos</w:t>
       </w:r>
-      <w:bookmarkEnd w:id="1"/>
+      <w:bookmarkEnd w:id="2"/>
     </w:p>
     <w:p>
       <w:pPr>
@@ -3032,7 +3051,7 @@
       <w:pPr>
         <w:pStyle w:val="PSI-Ttulo1"/>
       </w:pPr>
-      <w:bookmarkStart w:id="2" w:name="_Toc511827200"/>
+      <w:bookmarkStart w:id="3" w:name="_Toc533079670"/>
       <w:r>
         <w:lastRenderedPageBreak/>
         <w:t>Ref</w:t>
@@ -3049,7 +3068,7 @@
       <w:r>
         <w:t>Complejidad técnica de la solución</w:t>
       </w:r>
-      <w:bookmarkEnd w:id="2"/>
+      <w:bookmarkEnd w:id="3"/>
     </w:p>
     <w:p>
       <w:pPr>
@@ -3842,8 +3861,21 @@
               <w:t>Se han realizado pruebas aisladas para conocer las opciones de interacción de la cámara con el dispositivo móvil para la lectura del código QR</w:t>
             </w:r>
             <w:r>
-              <w:t>. Realización de “hola mundo” en el framework Ionic</w:t>
-            </w:r>
+              <w:t xml:space="preserve">. Realización de “hola mundo” en el </w:t>
+            </w:r>
+            <w:proofErr w:type="spellStart"/>
+            <w:r>
+              <w:t>framework</w:t>
+            </w:r>
+            <w:proofErr w:type="spellEnd"/>
+            <w:r>
+              <w:t xml:space="preserve"> </w:t>
+            </w:r>
+            <w:proofErr w:type="spellStart"/>
+            <w:r>
+              <w:t>Ionic</w:t>
+            </w:r>
+            <w:proofErr w:type="spellEnd"/>
           </w:p>
         </w:tc>
         <w:tc>
@@ -4056,7 +4088,7 @@
       <w:pPr>
         <w:pStyle w:val="PSI-Ttulo1"/>
       </w:pPr>
-      <w:bookmarkStart w:id="3" w:name="_Toc511827201"/>
+      <w:bookmarkStart w:id="4" w:name="_Toc533079671"/>
       <w:r>
         <w:lastRenderedPageBreak/>
         <w:t>Ref</w:t>
@@ -4073,7 +4105,7 @@
       <w:r>
         <w:t>¿La solución propuesta ha sido implementada anteriormente?</w:t>
       </w:r>
-      <w:bookmarkEnd w:id="3"/>
+      <w:bookmarkEnd w:id="4"/>
     </w:p>
     <w:p>
       <w:pPr>
@@ -5075,7 +5107,7 @@
       <w:pPr>
         <w:pStyle w:val="PSI-Ttulo1"/>
       </w:pPr>
-      <w:bookmarkStart w:id="4" w:name="_Toc511827202"/>
+      <w:bookmarkStart w:id="5" w:name="_Toc533079672"/>
       <w:r>
         <w:t>Ref</w:t>
       </w:r>
@@ -5091,7 +5123,7 @@
       <w:r>
         <w:t>¿Se han identificado tareas de larga duración?</w:t>
       </w:r>
-      <w:bookmarkEnd w:id="4"/>
+      <w:bookmarkEnd w:id="5"/>
     </w:p>
     <w:p>
       <w:pPr>
@@ -5933,7 +5965,15 @@
               <w:cnfStyle w:val="000000100000" w:firstRow="0" w:lastRow="0" w:firstColumn="0" w:lastColumn="0" w:oddVBand="0" w:evenVBand="0" w:oddHBand="1" w:evenHBand="0" w:firstRowFirstColumn="0" w:firstRowLastColumn="0" w:lastRowFirstColumn="0" w:lastRowLastColumn="0"/>
             </w:pPr>
             <w:r>
-              <w:t>Se han identificado las tareas de larga duración y se les ha planificado una dedicación de tiempo adecuada para su investigación y abordamiento.</w:t>
+              <w:t xml:space="preserve">Se han identificado las tareas de larga duración y se les ha planificado una dedicación de tiempo adecuada para su investigación y </w:t>
+            </w:r>
+            <w:proofErr w:type="spellStart"/>
+            <w:r>
+              <w:t>abordamiento</w:t>
+            </w:r>
+            <w:proofErr w:type="spellEnd"/>
+            <w:r>
+              <w:t>.</w:t>
             </w:r>
           </w:p>
         </w:tc>
@@ -5973,8 +6013,8 @@
       <w:pPr>
         <w:pStyle w:val="PSI-Ttulo1"/>
       </w:pPr>
-      <w:bookmarkStart w:id="5" w:name="_Toc499282021"/>
-      <w:bookmarkStart w:id="6" w:name="_Toc511827203"/>
+      <w:bookmarkStart w:id="6" w:name="_Toc499282021"/>
+      <w:bookmarkStart w:id="7" w:name="_Toc533079673"/>
       <w:r>
         <w:lastRenderedPageBreak/>
         <w:t>Ref</w:t>
@@ -5985,14 +6025,14 @@
       <w:r>
         <w:t xml:space="preserve"> RK145</w:t>
       </w:r>
-      <w:bookmarkEnd w:id="5"/>
+      <w:bookmarkEnd w:id="6"/>
       <w:r>
         <w:t xml:space="preserve"> - </w:t>
       </w:r>
       <w:r>
         <w:t>El equipo de proyecto tiene experiencia en desarrollo de soluciones similares</w:t>
       </w:r>
-      <w:bookmarkEnd w:id="6"/>
+      <w:bookmarkEnd w:id="7"/>
     </w:p>
     <w:p>
       <w:pPr>
@@ -6001,14 +6041,14 @@
           <w:color w:val="92D050"/>
         </w:rPr>
       </w:pPr>
-      <w:bookmarkStart w:id="7" w:name="_Toc499282022"/>
+      <w:bookmarkStart w:id="8" w:name="_Toc499282022"/>
       <w:r>
         <w:rPr>
           <w:color w:val="92D050"/>
         </w:rPr>
         <w:t>Identificación</w:t>
       </w:r>
-      <w:bookmarkEnd w:id="7"/>
+      <w:bookmarkEnd w:id="8"/>
     </w:p>
     <w:tbl>
       <w:tblPr>
@@ -6290,14 +6330,14 @@
           <w:color w:val="9BBB59" w:themeColor="accent3"/>
         </w:rPr>
       </w:pPr>
-      <w:bookmarkStart w:id="8" w:name="_Toc499282023"/>
+      <w:bookmarkStart w:id="9" w:name="_Toc499282023"/>
       <w:r>
         <w:rPr>
           <w:color w:val="9BBB59" w:themeColor="accent3"/>
         </w:rPr>
         <w:t>Análisis</w:t>
       </w:r>
-      <w:bookmarkEnd w:id="8"/>
+      <w:bookmarkEnd w:id="9"/>
     </w:p>
     <w:tbl>
       <w:tblPr>
@@ -6506,14 +6546,14 @@
           <w:color w:val="9BBB59" w:themeColor="accent3"/>
         </w:rPr>
       </w:pPr>
-      <w:bookmarkStart w:id="9" w:name="_Toc499282024"/>
+      <w:bookmarkStart w:id="10" w:name="_Toc499282024"/>
       <w:r>
         <w:rPr>
           <w:color w:val="9BBB59" w:themeColor="accent3"/>
         </w:rPr>
         <w:t>Plan de Riesgos</w:t>
       </w:r>
-      <w:bookmarkEnd w:id="9"/>
+      <w:bookmarkEnd w:id="10"/>
     </w:p>
     <w:tbl>
       <w:tblPr>
@@ -6714,14 +6754,14 @@
           <w:color w:val="9BBB59" w:themeColor="accent3"/>
         </w:rPr>
       </w:pPr>
-      <w:bookmarkStart w:id="10" w:name="_Toc499282025"/>
+      <w:bookmarkStart w:id="11" w:name="_Toc499282025"/>
       <w:r>
         <w:rPr>
           <w:color w:val="9BBB59" w:themeColor="accent3"/>
         </w:rPr>
         <w:t>Seguimiento</w:t>
       </w:r>
-      <w:bookmarkEnd w:id="10"/>
+      <w:bookmarkEnd w:id="11"/>
     </w:p>
     <w:tbl>
       <w:tblPr>
@@ -6936,8 +6976,8 @@
       <w:pPr>
         <w:pStyle w:val="PSI-Ttulo1"/>
       </w:pPr>
-      <w:bookmarkStart w:id="11" w:name="_Toc499282026"/>
-      <w:bookmarkStart w:id="12" w:name="_Toc511827204"/>
+      <w:bookmarkStart w:id="12" w:name="_Toc499282026"/>
+      <w:bookmarkStart w:id="13" w:name="_Toc533079674"/>
       <w:r>
         <w:lastRenderedPageBreak/>
         <w:t>Ref</w:t>
@@ -6948,14 +6988,14 @@
       <w:r>
         <w:t xml:space="preserve"> RK148</w:t>
       </w:r>
-      <w:bookmarkEnd w:id="11"/>
+      <w:bookmarkEnd w:id="12"/>
       <w:r>
         <w:t xml:space="preserve"> - </w:t>
       </w:r>
       <w:r>
         <w:t>Es critico el tiempo de entrega final del proyecto para el cliente</w:t>
       </w:r>
-      <w:bookmarkEnd w:id="12"/>
+      <w:bookmarkEnd w:id="13"/>
     </w:p>
     <w:p>
       <w:pPr>
@@ -6964,14 +7004,14 @@
           <w:color w:val="9BBB59" w:themeColor="accent3"/>
         </w:rPr>
       </w:pPr>
-      <w:bookmarkStart w:id="13" w:name="_Toc499282027"/>
+      <w:bookmarkStart w:id="14" w:name="_Toc499282027"/>
       <w:r>
         <w:rPr>
           <w:color w:val="9BBB59" w:themeColor="accent3"/>
         </w:rPr>
         <w:t>Identificación</w:t>
       </w:r>
-      <w:bookmarkEnd w:id="13"/>
+      <w:bookmarkEnd w:id="14"/>
     </w:p>
     <w:tbl>
       <w:tblPr>
@@ -7251,14 +7291,14 @@
           <w:color w:val="9BBB59" w:themeColor="accent3"/>
         </w:rPr>
       </w:pPr>
-      <w:bookmarkStart w:id="14" w:name="_Toc499282028"/>
+      <w:bookmarkStart w:id="15" w:name="_Toc499282028"/>
       <w:r>
         <w:rPr>
           <w:color w:val="9BBB59" w:themeColor="accent3"/>
         </w:rPr>
         <w:t>Análisis</w:t>
       </w:r>
-      <w:bookmarkEnd w:id="14"/>
+      <w:bookmarkEnd w:id="15"/>
     </w:p>
     <w:tbl>
       <w:tblPr>
@@ -7464,14 +7504,14 @@
           <w:color w:val="9BBB59" w:themeColor="accent3"/>
         </w:rPr>
       </w:pPr>
-      <w:bookmarkStart w:id="15" w:name="_Toc499282029"/>
+      <w:bookmarkStart w:id="16" w:name="_Toc499282029"/>
       <w:r>
         <w:rPr>
           <w:color w:val="9BBB59" w:themeColor="accent3"/>
         </w:rPr>
         <w:t>Plan de Riesgos</w:t>
       </w:r>
-      <w:bookmarkEnd w:id="15"/>
+      <w:bookmarkEnd w:id="16"/>
     </w:p>
     <w:tbl>
       <w:tblPr>
@@ -7672,14 +7712,14 @@
           <w:color w:val="9BBB59" w:themeColor="accent3"/>
         </w:rPr>
       </w:pPr>
-      <w:bookmarkStart w:id="16" w:name="_Toc499282030"/>
+      <w:bookmarkStart w:id="17" w:name="_Toc499282030"/>
       <w:r>
         <w:rPr>
           <w:color w:val="9BBB59" w:themeColor="accent3"/>
         </w:rPr>
         <w:t>Seguimiento</w:t>
       </w:r>
-      <w:bookmarkEnd w:id="16"/>
+      <w:bookmarkEnd w:id="17"/>
     </w:p>
     <w:tbl>
       <w:tblPr>
@@ -7836,8 +7876,8 @@
       <w:pPr>
         <w:pStyle w:val="PSI-Ttulo1"/>
       </w:pPr>
-      <w:bookmarkStart w:id="17" w:name="_Toc498804722"/>
-      <w:bookmarkStart w:id="18" w:name="_Toc511827205"/>
+      <w:bookmarkStart w:id="18" w:name="_Toc498804722"/>
+      <w:bookmarkStart w:id="19" w:name="_Toc533079675"/>
       <w:r>
         <w:lastRenderedPageBreak/>
         <w:t>Ref</w:t>
@@ -7848,14 +7888,14 @@
       <w:r>
         <w:t xml:space="preserve"> RK102</w:t>
       </w:r>
-      <w:bookmarkEnd w:id="17"/>
+      <w:bookmarkEnd w:id="18"/>
       <w:r>
         <w:t xml:space="preserve"> - </w:t>
       </w:r>
       <w:r>
         <w:t>La solución provocará cambios en las operaciones diarias y procesos del cliente</w:t>
       </w:r>
-      <w:bookmarkEnd w:id="18"/>
+      <w:bookmarkEnd w:id="19"/>
     </w:p>
     <w:p>
       <w:pPr>
@@ -7864,14 +7904,14 @@
           <w:color w:val="92D050"/>
         </w:rPr>
       </w:pPr>
-      <w:bookmarkStart w:id="19" w:name="_Toc498804723"/>
+      <w:bookmarkStart w:id="20" w:name="_Toc498804723"/>
       <w:r>
         <w:rPr>
           <w:color w:val="92D050"/>
         </w:rPr>
         <w:t>Identificación</w:t>
       </w:r>
-      <w:bookmarkEnd w:id="19"/>
+      <w:bookmarkEnd w:id="20"/>
     </w:p>
     <w:tbl>
       <w:tblPr>
@@ -8153,14 +8193,14 @@
           <w:color w:val="9BBB59" w:themeColor="accent3"/>
         </w:rPr>
       </w:pPr>
-      <w:bookmarkStart w:id="20" w:name="_Toc498804724"/>
+      <w:bookmarkStart w:id="21" w:name="_Toc498804724"/>
       <w:r>
         <w:rPr>
           <w:color w:val="9BBB59" w:themeColor="accent3"/>
         </w:rPr>
         <w:t>Análisis</w:t>
       </w:r>
-      <w:bookmarkEnd w:id="20"/>
+      <w:bookmarkEnd w:id="21"/>
     </w:p>
     <w:tbl>
       <w:tblPr>
@@ -8375,14 +8415,14 @@
           <w:color w:val="9BBB59" w:themeColor="accent3"/>
         </w:rPr>
       </w:pPr>
-      <w:bookmarkStart w:id="21" w:name="_Toc498804725"/>
+      <w:bookmarkStart w:id="22" w:name="_Toc498804725"/>
       <w:r>
         <w:rPr>
           <w:color w:val="9BBB59" w:themeColor="accent3"/>
         </w:rPr>
         <w:t>Plan de Riesgos</w:t>
       </w:r>
-      <w:bookmarkEnd w:id="21"/>
+      <w:bookmarkEnd w:id="22"/>
     </w:p>
     <w:tbl>
       <w:tblPr>
@@ -8593,14 +8633,14 @@
           <w:color w:val="9BBB59" w:themeColor="accent3"/>
         </w:rPr>
       </w:pPr>
-      <w:bookmarkStart w:id="22" w:name="_Toc498804726"/>
+      <w:bookmarkStart w:id="23" w:name="_Toc498804726"/>
       <w:r>
         <w:rPr>
           <w:color w:val="9BBB59" w:themeColor="accent3"/>
         </w:rPr>
         <w:t>Seguimiento</w:t>
       </w:r>
-      <w:bookmarkEnd w:id="22"/>
+      <w:bookmarkEnd w:id="23"/>
     </w:p>
     <w:tbl>
       <w:tblPr>
@@ -8827,8 +8867,8 @@
       <w:pPr>
         <w:pStyle w:val="PSI-Ttulo1"/>
       </w:pPr>
-      <w:bookmarkStart w:id="23" w:name="_Toc498804727"/>
-      <w:bookmarkStart w:id="24" w:name="_Toc511827206"/>
+      <w:bookmarkStart w:id="24" w:name="_Toc498804727"/>
+      <w:bookmarkStart w:id="25" w:name="_Toc533079676"/>
       <w:r>
         <w:lastRenderedPageBreak/>
         <w:t>Ref</w:t>
@@ -8839,14 +8879,14 @@
       <w:r>
         <w:t xml:space="preserve"> RK104</w:t>
       </w:r>
-      <w:bookmarkEnd w:id="23"/>
+      <w:bookmarkEnd w:id="24"/>
       <w:r>
         <w:t xml:space="preserve"> - </w:t>
       </w:r>
       <w:r>
         <w:t>¿El Cliente conoce y entiende perfectamente nuestra propuesta?</w:t>
       </w:r>
-      <w:bookmarkEnd w:id="24"/>
+      <w:bookmarkEnd w:id="25"/>
     </w:p>
     <w:p>
       <w:pPr>
@@ -8855,14 +8895,14 @@
           <w:color w:val="92D050"/>
         </w:rPr>
       </w:pPr>
-      <w:bookmarkStart w:id="25" w:name="_Toc498804728"/>
+      <w:bookmarkStart w:id="26" w:name="_Toc498804728"/>
       <w:r>
         <w:rPr>
           <w:color w:val="92D050"/>
         </w:rPr>
         <w:t>Identificación</w:t>
       </w:r>
-      <w:bookmarkEnd w:id="25"/>
+      <w:bookmarkEnd w:id="26"/>
     </w:p>
     <w:tbl>
       <w:tblPr>
@@ -9167,14 +9207,14 @@
           <w:color w:val="92D050"/>
         </w:rPr>
       </w:pPr>
-      <w:bookmarkStart w:id="26" w:name="_Toc498804729"/>
+      <w:bookmarkStart w:id="27" w:name="_Toc498804729"/>
       <w:r>
         <w:rPr>
           <w:color w:val="92D050"/>
         </w:rPr>
         <w:t>Análisis</w:t>
       </w:r>
-      <w:bookmarkEnd w:id="26"/>
+      <w:bookmarkEnd w:id="27"/>
     </w:p>
     <w:tbl>
       <w:tblPr>
@@ -9392,14 +9432,14 @@
           <w:color w:val="92D050"/>
         </w:rPr>
       </w:pPr>
-      <w:bookmarkStart w:id="27" w:name="_Toc498804730"/>
+      <w:bookmarkStart w:id="28" w:name="_Toc498804730"/>
       <w:r>
         <w:rPr>
           <w:color w:val="92D050"/>
         </w:rPr>
         <w:t>Plan de Riesgos</w:t>
       </w:r>
-      <w:bookmarkEnd w:id="27"/>
+      <w:bookmarkEnd w:id="28"/>
     </w:p>
     <w:tbl>
       <w:tblPr>
@@ -9563,14 +9603,14 @@
           <w:color w:val="92D050"/>
         </w:rPr>
       </w:pPr>
-      <w:bookmarkStart w:id="28" w:name="_Toc498804731"/>
+      <w:bookmarkStart w:id="29" w:name="_Toc498804731"/>
       <w:r>
         <w:rPr>
           <w:color w:val="92D050"/>
         </w:rPr>
         <w:t>Seguimiento</w:t>
       </w:r>
-      <w:bookmarkEnd w:id="28"/>
+      <w:bookmarkEnd w:id="29"/>
     </w:p>
     <w:tbl>
       <w:tblPr>
@@ -9731,12 +9771,12 @@
       <w:pPr>
         <w:pStyle w:val="PSI-Ttulo1"/>
       </w:pPr>
-      <w:bookmarkStart w:id="29" w:name="_Toc511827207"/>
+      <w:bookmarkStart w:id="30" w:name="_Toc533079677"/>
       <w:r>
         <w:lastRenderedPageBreak/>
         <w:t>Ref. RK49 – ¿Se usarán nuevos productos en el proyecto?</w:t>
       </w:r>
-      <w:bookmarkEnd w:id="29"/>
+      <w:bookmarkEnd w:id="30"/>
     </w:p>
     <w:p>
       <w:pPr>
@@ -10000,8 +10040,44 @@
               <w:rPr>
                 <w:b w:val="0"/>
               </w:rPr>
-              <w:t>Se están incorporando plugins opensouce javascript</w:t>
-            </w:r>
+              <w:t xml:space="preserve">Se están incorporando </w:t>
+            </w:r>
+            <w:proofErr w:type="spellStart"/>
+            <w:r>
+              <w:rPr>
+                <w:b w:val="0"/>
+              </w:rPr>
+              <w:t>plugins</w:t>
+            </w:r>
+            <w:proofErr w:type="spellEnd"/>
+            <w:r>
+              <w:rPr>
+                <w:b w:val="0"/>
+              </w:rPr>
+              <w:t xml:space="preserve"> </w:t>
+            </w:r>
+            <w:proofErr w:type="spellStart"/>
+            <w:r>
+              <w:rPr>
+                <w:b w:val="0"/>
+              </w:rPr>
+              <w:t>opensouce</w:t>
+            </w:r>
+            <w:proofErr w:type="spellEnd"/>
+            <w:r>
+              <w:rPr>
+                <w:b w:val="0"/>
+              </w:rPr>
+              <w:t xml:space="preserve"> </w:t>
+            </w:r>
+            <w:proofErr w:type="spellStart"/>
+            <w:r>
+              <w:rPr>
+                <w:b w:val="0"/>
+              </w:rPr>
+              <w:t>javascript</w:t>
+            </w:r>
+            <w:proofErr w:type="spellEnd"/>
           </w:p>
         </w:tc>
       </w:tr>
@@ -10584,6 +10660,9 @@
             <w:pPr>
               <w:pStyle w:val="PSI-Normal"/>
             </w:pPr>
+            <w:r>
+              <w:t>15/12/2018</w:t>
+            </w:r>
           </w:p>
         </w:tc>
         <w:tc>
@@ -10595,6 +10674,9 @@
               <w:pStyle w:val="PSI-Normal"/>
               <w:cnfStyle w:val="000000100000" w:firstRow="0" w:lastRow="0" w:firstColumn="0" w:lastColumn="0" w:oddVBand="0" w:evenVBand="0" w:oddHBand="1" w:evenHBand="0" w:firstRowFirstColumn="0" w:firstRowLastColumn="0" w:lastRowFirstColumn="0" w:lastRowLastColumn="0"/>
             </w:pPr>
+            <w:r>
+              <w:t>Construcción</w:t>
+            </w:r>
           </w:p>
         </w:tc>
         <w:tc>
@@ -10606,6 +10688,17 @@
               <w:pStyle w:val="PSI-Normal"/>
               <w:cnfStyle w:val="000000100000" w:firstRow="0" w:lastRow="0" w:firstColumn="0" w:lastColumn="0" w:oddVBand="0" w:evenVBand="0" w:oddHBand="1" w:evenHBand="0" w:firstRowFirstColumn="0" w:firstRowLastColumn="0" w:lastRowFirstColumn="0" w:lastRowLastColumn="0"/>
             </w:pPr>
+            <w:r>
+              <w:t>Se presentaron dificultades en la implementación de herramientas/</w:t>
+            </w:r>
+            <w:proofErr w:type="spellStart"/>
+            <w:r>
+              <w:t>plugins</w:t>
+            </w:r>
+            <w:proofErr w:type="spellEnd"/>
+            <w:r>
+              <w:t>, en concreto uno de representación de vista en forma jerárquica para mostrar las ubicaciones y sus asociaciones. Aún con la dedicación de tiempo adicional para su análisis.</w:t>
+            </w:r>
           </w:p>
         </w:tc>
         <w:tc>
@@ -10617,6 +10710,9 @@
               <w:pStyle w:val="PSI-Normal"/>
               <w:cnfStyle w:val="000000100000" w:firstRow="0" w:lastRow="0" w:firstColumn="0" w:lastColumn="0" w:oddVBand="0" w:evenVBand="0" w:oddHBand="1" w:evenHBand="0" w:firstRowFirstColumn="0" w:firstRowLastColumn="0" w:lastRowFirstColumn="0" w:lastRowLastColumn="0"/>
             </w:pPr>
+            <w:r>
+              <w:t>Programadores</w:t>
+            </w:r>
           </w:p>
         </w:tc>
       </w:tr>
@@ -10635,7 +10731,7 @@
       <w:pPr>
         <w:pStyle w:val="PSI-Ttulo1"/>
       </w:pPr>
-      <w:bookmarkStart w:id="30" w:name="_Toc511827208"/>
+      <w:bookmarkStart w:id="31" w:name="_Toc533079678"/>
       <w:r>
         <w:lastRenderedPageBreak/>
         <w:t>Ref. RK</w:t>
@@ -10653,9 +10749,15 @@
         <w:t xml:space="preserve"> </w:t>
       </w:r>
       <w:r>
-        <w:t>Hay tareas en paralelas que han sido ya identificadas</w:t>
+        <w:t>Hay tareas en paralel</w:t>
       </w:r>
-      <w:bookmarkEnd w:id="30"/>
+      <w:r>
+        <w:t>o</w:t>
+      </w:r>
+      <w:r>
+        <w:t xml:space="preserve"> que han sido ya identificadas</w:t>
+      </w:r>
+      <w:bookmarkEnd w:id="31"/>
     </w:p>
     <w:p>
       <w:pPr>
@@ -10855,7 +10957,21 @@
                 <w:b w:val="0"/>
                 <w:lang w:val="es-ES"/>
               </w:rPr>
-              <w:t>Hay tareas en paralelas que han sido ya identificadas</w:t>
+              <w:t>Hay tareas en paralel</w:t>
+            </w:r>
+            <w:r>
+              <w:rPr>
+                <w:b w:val="0"/>
+                <w:lang w:val="es-ES"/>
+              </w:rPr>
+              <w:t>o</w:t>
+            </w:r>
+            <w:r>
+              <w:rPr>
+                <w:b w:val="0"/>
+                <w:lang w:val="es-ES"/>
+              </w:rPr>
+              <w:t xml:space="preserve"> que han sido ya identificadas</w:t>
             </w:r>
           </w:p>
         </w:tc>
@@ -11331,6 +11447,9 @@
             <w:r>
               <w:t>as de fin de semana. Considerar</w:t>
             </w:r>
+            <w:r>
+              <w:t>.</w:t>
+            </w:r>
           </w:p>
         </w:tc>
         <w:tc>
@@ -11500,6 +11619,9 @@
             <w:pPr>
               <w:pStyle w:val="PSI-Normal"/>
             </w:pPr>
+            <w:r>
+              <w:t>15/12/2018</w:t>
+            </w:r>
           </w:p>
         </w:tc>
         <w:tc>
@@ -11511,6 +11633,9 @@
               <w:pStyle w:val="PSI-Normal"/>
               <w:cnfStyle w:val="000000100000" w:firstRow="0" w:lastRow="0" w:firstColumn="0" w:lastColumn="0" w:oddVBand="0" w:evenVBand="0" w:oddHBand="1" w:evenHBand="0" w:firstRowFirstColumn="0" w:firstRowLastColumn="0" w:lastRowFirstColumn="0" w:lastRowLastColumn="0"/>
             </w:pPr>
+            <w:r>
+              <w:t>Construcción</w:t>
+            </w:r>
           </w:p>
         </w:tc>
         <w:tc>
@@ -11522,6 +11647,24 @@
               <w:pStyle w:val="PSI-Normal"/>
               <w:cnfStyle w:val="000000100000" w:firstRow="0" w:lastRow="0" w:firstColumn="0" w:lastColumn="0" w:oddVBand="0" w:evenVBand="0" w:oddHBand="1" w:evenHBand="0" w:firstRowFirstColumn="0" w:firstRowLastColumn="0" w:lastRowFirstColumn="0" w:lastRowLastColumn="0"/>
             </w:pPr>
+            <w:r>
+              <w:t xml:space="preserve">Paralelamente los miembros </w:t>
+            </w:r>
+            <w:r>
+              <w:t xml:space="preserve">estuvieron cursando materias y otro consiguió trabajo de tiempo completo con lo </w:t>
+            </w:r>
+            <w:r>
+              <w:t xml:space="preserve">que se </w:t>
+            </w:r>
+            <w:r>
+              <w:t>redujeron los</w:t>
+            </w:r>
+            <w:r>
+              <w:t xml:space="preserve"> avances en el ciclo lectivo 2018</w:t>
+            </w:r>
+            <w:r>
+              <w:t>. Ya no está en periodo lectivo.</w:t>
+            </w:r>
           </w:p>
         </w:tc>
         <w:tc>
@@ -11533,6 +11676,9 @@
               <w:pStyle w:val="PSI-Normal"/>
               <w:cnfStyle w:val="000000100000" w:firstRow="0" w:lastRow="0" w:firstColumn="0" w:lastColumn="0" w:oddVBand="0" w:evenVBand="0" w:oddHBand="1" w:evenHBand="0" w:firstRowFirstColumn="0" w:firstRowLastColumn="0" w:lastRowFirstColumn="0" w:lastRowLastColumn="0"/>
             </w:pPr>
+            <w:r>
+              <w:t>Programadores</w:t>
+            </w:r>
           </w:p>
         </w:tc>
       </w:tr>
@@ -11551,7 +11697,7 @@
       <w:pPr>
         <w:pStyle w:val="PSI-Ttulo1"/>
       </w:pPr>
-      <w:bookmarkStart w:id="31" w:name="_Toc511827209"/>
+      <w:bookmarkStart w:id="32" w:name="_Toc533079679"/>
       <w:r>
         <w:lastRenderedPageBreak/>
         <w:t>Ref. RK</w:t>
@@ -11571,7 +11717,7 @@
       <w:r>
         <w:t>Los recursos que serán necesarios están libres de compromisos de otras actividades</w:t>
       </w:r>
-      <w:bookmarkEnd w:id="31"/>
+      <w:bookmarkEnd w:id="32"/>
     </w:p>
     <w:p>
       <w:pPr>
@@ -12244,8 +12390,6 @@
             <w:r>
               <w:t xml:space="preserve"> rendimiento del hardware realizando tareas de optimización.</w:t>
             </w:r>
-            <w:bookmarkStart w:id="32" w:name="_GoBack"/>
-            <w:bookmarkEnd w:id="32"/>
           </w:p>
         </w:tc>
         <w:tc>
@@ -12418,6 +12562,9 @@
             <w:pPr>
               <w:pStyle w:val="PSI-Normal"/>
             </w:pPr>
+            <w:r>
+              <w:t>15/12/2018</w:t>
+            </w:r>
           </w:p>
         </w:tc>
         <w:tc>
@@ -12429,6 +12576,9 @@
               <w:pStyle w:val="PSI-Normal"/>
               <w:cnfStyle w:val="000000100000" w:firstRow="0" w:lastRow="0" w:firstColumn="0" w:lastColumn="0" w:oddVBand="0" w:evenVBand="0" w:oddHBand="1" w:evenHBand="0" w:firstRowFirstColumn="0" w:firstRowLastColumn="0" w:lastRowFirstColumn="0" w:lastRowLastColumn="0"/>
             </w:pPr>
+            <w:r>
+              <w:t>Construcción</w:t>
+            </w:r>
           </w:p>
         </w:tc>
         <w:tc>
@@ -12440,6 +12590,26 @@
               <w:pStyle w:val="PSI-Normal"/>
               <w:cnfStyle w:val="000000100000" w:firstRow="0" w:lastRow="0" w:firstColumn="0" w:lastColumn="0" w:oddVBand="0" w:evenVBand="0" w:oddHBand="1" w:evenHBand="0" w:firstRowFirstColumn="0" w:firstRowLastColumn="0" w:lastRowFirstColumn="0" w:lastRowLastColumn="0"/>
             </w:pPr>
+            <w:r>
+              <w:t>El cursado de las materias y el trabajo que consiguió uno de los integrantes ha impedido que se logren avances en el ciclo lectivo 2018</w:t>
+            </w:r>
+            <w:r>
+              <w:t xml:space="preserve">. </w:t>
+            </w:r>
+            <w:r>
+              <w:t xml:space="preserve">Se </w:t>
+            </w:r>
+            <w:proofErr w:type="spellStart"/>
+            <w:r>
+              <w:t>prevée</w:t>
+            </w:r>
+            <w:proofErr w:type="spellEnd"/>
+            <w:r>
+              <w:t xml:space="preserve"> dedicar el tiempo de receso</w:t>
+            </w:r>
+            <w:r>
+              <w:t xml:space="preserve"> exclusivamente al proyecto.</w:t>
+            </w:r>
           </w:p>
         </w:tc>
         <w:tc>
@@ -12451,6 +12621,9 @@
               <w:pStyle w:val="PSI-Normal"/>
               <w:cnfStyle w:val="000000100000" w:firstRow="0" w:lastRow="0" w:firstColumn="0" w:lastColumn="0" w:oddVBand="0" w:evenVBand="0" w:oddHBand="1" w:evenHBand="0" w:firstRowFirstColumn="0" w:firstRowLastColumn="0" w:lastRowFirstColumn="0" w:lastRowLastColumn="0"/>
             </w:pPr>
+            <w:r>
+              <w:t>Programadores</w:t>
+            </w:r>
           </w:p>
         </w:tc>
       </w:tr>
@@ -16151,7 +16324,7 @@
 </file>
 
 <file path=customXml/itemProps2.xml><?xml version="1.0" encoding="utf-8"?>
-<ds:datastoreItem xmlns:ds="http://schemas.openxmlformats.org/officeDocument/2006/customXml" ds:itemID="{453A5FE0-3C46-4E7B-99CC-49CFF21A9F51}">
+<ds:datastoreItem xmlns:ds="http://schemas.openxmlformats.org/officeDocument/2006/customXml" ds:itemID="{0F028593-9503-41DC-9D13-5497D8220B8E}">
   <ds:schemaRefs>
     <ds:schemaRef ds:uri="http://schemas.openxmlformats.org/officeDocument/2006/bibliography"/>
   </ds:schemaRefs>

</xml_diff>

<commit_message>
gestion de riesgos iteracion 5
</commit_message>
<xml_diff>
--- a/Gestion del Proyecto/Gestion de Calidad/Gestion de Riesgos/Seguimiento de Riesgos.docx
+++ b/Gestion del Proyecto/Gestion de Calidad/Gestion de Riesgos/Seguimiento de Riesgos.docx
@@ -1831,23 +1831,7 @@
             <w:rStyle w:val="Hipervnculo"/>
             <w:noProof/>
           </w:rPr>
-          <w:t xml:space="preserve">Ref. RK52 – Hay tareas en </w:t>
-        </w:r>
-        <w:bookmarkStart w:id="1" w:name="_GoBack"/>
-        <w:r>
-          <w:rPr>
-            <w:rStyle w:val="Hipervnculo"/>
-            <w:noProof/>
-          </w:rPr>
-          <w:t>parale</w:t>
-        </w:r>
-        <w:bookmarkEnd w:id="1"/>
-        <w:r>
-          <w:rPr>
-            <w:rStyle w:val="Hipervnculo"/>
-            <w:noProof/>
-          </w:rPr>
-          <w:t>lo que han sido ya identificadas</w:t>
+          <w:t>Ref. RK52 – Hay tareas en paralelo que han sido ya identificadas</w:t>
         </w:r>
         <w:r>
           <w:rPr>
@@ -1918,7 +1902,21 @@
             <w:rStyle w:val="Hipervnculo"/>
             <w:noProof/>
           </w:rPr>
-          <w:t>Ref. RK87 – Los recursos que serán necesarios están libres de compromisos de otras actividades</w:t>
+          <w:t>Ref. RK87 – Los recursos que serán necesa</w:t>
+        </w:r>
+        <w:r>
+          <w:rPr>
+            <w:rStyle w:val="Hipervnculo"/>
+            <w:noProof/>
+          </w:rPr>
+          <w:t>r</w:t>
+        </w:r>
+        <w:r>
+          <w:rPr>
+            <w:rStyle w:val="Hipervnculo"/>
+            <w:noProof/>
+          </w:rPr>
+          <w:t>ios están libres de compromisos de otras actividades</w:t>
         </w:r>
         <w:r>
           <w:rPr>
@@ -2019,7 +2017,7 @@
       <w:pPr>
         <w:pStyle w:val="PSI-Ttulo1"/>
       </w:pPr>
-      <w:bookmarkStart w:id="2" w:name="_Toc533079669"/>
+      <w:bookmarkStart w:id="1" w:name="_Toc533079669"/>
       <w:r>
         <w:t>Ref</w:t>
       </w:r>
@@ -2038,7 +2036,7 @@
       <w:r>
         <w:t>Se han definido todos los hitos</w:t>
       </w:r>
-      <w:bookmarkEnd w:id="2"/>
+      <w:bookmarkEnd w:id="1"/>
     </w:p>
     <w:p>
       <w:pPr>
@@ -3051,7 +3049,7 @@
       <w:pPr>
         <w:pStyle w:val="PSI-Ttulo1"/>
       </w:pPr>
-      <w:bookmarkStart w:id="3" w:name="_Toc533079670"/>
+      <w:bookmarkStart w:id="2" w:name="_Toc533079670"/>
       <w:r>
         <w:lastRenderedPageBreak/>
         <w:t>Ref</w:t>
@@ -3068,7 +3066,7 @@
       <w:r>
         <w:t>Complejidad técnica de la solución</w:t>
       </w:r>
-      <w:bookmarkEnd w:id="3"/>
+      <w:bookmarkEnd w:id="2"/>
     </w:p>
     <w:p>
       <w:pPr>
@@ -4088,7 +4086,7 @@
       <w:pPr>
         <w:pStyle w:val="PSI-Ttulo1"/>
       </w:pPr>
-      <w:bookmarkStart w:id="4" w:name="_Toc533079671"/>
+      <w:bookmarkStart w:id="3" w:name="_Toc533079671"/>
       <w:r>
         <w:lastRenderedPageBreak/>
         <w:t>Ref</w:t>
@@ -4105,7 +4103,7 @@
       <w:r>
         <w:t>¿La solución propuesta ha sido implementada anteriormente?</w:t>
       </w:r>
-      <w:bookmarkEnd w:id="4"/>
+      <w:bookmarkEnd w:id="3"/>
     </w:p>
     <w:p>
       <w:pPr>
@@ -5107,7 +5105,7 @@
       <w:pPr>
         <w:pStyle w:val="PSI-Ttulo1"/>
       </w:pPr>
-      <w:bookmarkStart w:id="5" w:name="_Toc533079672"/>
+      <w:bookmarkStart w:id="4" w:name="_Toc533079672"/>
       <w:r>
         <w:t>Ref</w:t>
       </w:r>
@@ -5123,7 +5121,7 @@
       <w:r>
         <w:t>¿Se han identificado tareas de larga duración?</w:t>
       </w:r>
-      <w:bookmarkEnd w:id="5"/>
+      <w:bookmarkEnd w:id="4"/>
     </w:p>
     <w:p>
       <w:pPr>
@@ -6013,8 +6011,8 @@
       <w:pPr>
         <w:pStyle w:val="PSI-Ttulo1"/>
       </w:pPr>
-      <w:bookmarkStart w:id="6" w:name="_Toc499282021"/>
-      <w:bookmarkStart w:id="7" w:name="_Toc533079673"/>
+      <w:bookmarkStart w:id="5" w:name="_Toc499282021"/>
+      <w:bookmarkStart w:id="6" w:name="_Toc533079673"/>
       <w:r>
         <w:lastRenderedPageBreak/>
         <w:t>Ref</w:t>
@@ -6025,14 +6023,14 @@
       <w:r>
         <w:t xml:space="preserve"> RK145</w:t>
       </w:r>
-      <w:bookmarkEnd w:id="6"/>
+      <w:bookmarkEnd w:id="5"/>
       <w:r>
         <w:t xml:space="preserve"> - </w:t>
       </w:r>
       <w:r>
         <w:t>El equipo de proyecto tiene experiencia en desarrollo de soluciones similares</w:t>
       </w:r>
-      <w:bookmarkEnd w:id="7"/>
+      <w:bookmarkEnd w:id="6"/>
     </w:p>
     <w:p>
       <w:pPr>
@@ -6041,14 +6039,14 @@
           <w:color w:val="92D050"/>
         </w:rPr>
       </w:pPr>
-      <w:bookmarkStart w:id="8" w:name="_Toc499282022"/>
+      <w:bookmarkStart w:id="7" w:name="_Toc499282022"/>
       <w:r>
         <w:rPr>
           <w:color w:val="92D050"/>
         </w:rPr>
         <w:t>Identificación</w:t>
       </w:r>
-      <w:bookmarkEnd w:id="8"/>
+      <w:bookmarkEnd w:id="7"/>
     </w:p>
     <w:tbl>
       <w:tblPr>
@@ -6330,14 +6328,14 @@
           <w:color w:val="9BBB59" w:themeColor="accent3"/>
         </w:rPr>
       </w:pPr>
-      <w:bookmarkStart w:id="9" w:name="_Toc499282023"/>
+      <w:bookmarkStart w:id="8" w:name="_Toc499282023"/>
       <w:r>
         <w:rPr>
           <w:color w:val="9BBB59" w:themeColor="accent3"/>
         </w:rPr>
         <w:t>Análisis</w:t>
       </w:r>
-      <w:bookmarkEnd w:id="9"/>
+      <w:bookmarkEnd w:id="8"/>
     </w:p>
     <w:tbl>
       <w:tblPr>
@@ -6546,14 +6544,14 @@
           <w:color w:val="9BBB59" w:themeColor="accent3"/>
         </w:rPr>
       </w:pPr>
-      <w:bookmarkStart w:id="10" w:name="_Toc499282024"/>
+      <w:bookmarkStart w:id="9" w:name="_Toc499282024"/>
       <w:r>
         <w:rPr>
           <w:color w:val="9BBB59" w:themeColor="accent3"/>
         </w:rPr>
         <w:t>Plan de Riesgos</w:t>
       </w:r>
-      <w:bookmarkEnd w:id="10"/>
+      <w:bookmarkEnd w:id="9"/>
     </w:p>
     <w:tbl>
       <w:tblPr>
@@ -6754,14 +6752,14 @@
           <w:color w:val="9BBB59" w:themeColor="accent3"/>
         </w:rPr>
       </w:pPr>
-      <w:bookmarkStart w:id="11" w:name="_Toc499282025"/>
+      <w:bookmarkStart w:id="10" w:name="_Toc499282025"/>
       <w:r>
         <w:rPr>
           <w:color w:val="9BBB59" w:themeColor="accent3"/>
         </w:rPr>
         <w:t>Seguimiento</w:t>
       </w:r>
-      <w:bookmarkEnd w:id="11"/>
+      <w:bookmarkEnd w:id="10"/>
     </w:p>
     <w:tbl>
       <w:tblPr>
@@ -6976,8 +6974,8 @@
       <w:pPr>
         <w:pStyle w:val="PSI-Ttulo1"/>
       </w:pPr>
-      <w:bookmarkStart w:id="12" w:name="_Toc499282026"/>
-      <w:bookmarkStart w:id="13" w:name="_Toc533079674"/>
+      <w:bookmarkStart w:id="11" w:name="_Toc499282026"/>
+      <w:bookmarkStart w:id="12" w:name="_Toc533079674"/>
       <w:r>
         <w:lastRenderedPageBreak/>
         <w:t>Ref</w:t>
@@ -6988,14 +6986,14 @@
       <w:r>
         <w:t xml:space="preserve"> RK148</w:t>
       </w:r>
-      <w:bookmarkEnd w:id="12"/>
+      <w:bookmarkEnd w:id="11"/>
       <w:r>
         <w:t xml:space="preserve"> - </w:t>
       </w:r>
       <w:r>
         <w:t>Es critico el tiempo de entrega final del proyecto para el cliente</w:t>
       </w:r>
-      <w:bookmarkEnd w:id="13"/>
+      <w:bookmarkEnd w:id="12"/>
     </w:p>
     <w:p>
       <w:pPr>
@@ -7004,14 +7002,14 @@
           <w:color w:val="9BBB59" w:themeColor="accent3"/>
         </w:rPr>
       </w:pPr>
-      <w:bookmarkStart w:id="14" w:name="_Toc499282027"/>
+      <w:bookmarkStart w:id="13" w:name="_Toc499282027"/>
       <w:r>
         <w:rPr>
           <w:color w:val="9BBB59" w:themeColor="accent3"/>
         </w:rPr>
         <w:t>Identificación</w:t>
       </w:r>
-      <w:bookmarkEnd w:id="14"/>
+      <w:bookmarkEnd w:id="13"/>
     </w:p>
     <w:tbl>
       <w:tblPr>
@@ -7291,14 +7289,14 @@
           <w:color w:val="9BBB59" w:themeColor="accent3"/>
         </w:rPr>
       </w:pPr>
-      <w:bookmarkStart w:id="15" w:name="_Toc499282028"/>
+      <w:bookmarkStart w:id="14" w:name="_Toc499282028"/>
       <w:r>
         <w:rPr>
           <w:color w:val="9BBB59" w:themeColor="accent3"/>
         </w:rPr>
         <w:t>Análisis</w:t>
       </w:r>
-      <w:bookmarkEnd w:id="15"/>
+      <w:bookmarkEnd w:id="14"/>
     </w:p>
     <w:tbl>
       <w:tblPr>
@@ -7504,14 +7502,14 @@
           <w:color w:val="9BBB59" w:themeColor="accent3"/>
         </w:rPr>
       </w:pPr>
-      <w:bookmarkStart w:id="16" w:name="_Toc499282029"/>
+      <w:bookmarkStart w:id="15" w:name="_Toc499282029"/>
       <w:r>
         <w:rPr>
           <w:color w:val="9BBB59" w:themeColor="accent3"/>
         </w:rPr>
         <w:t>Plan de Riesgos</w:t>
       </w:r>
-      <w:bookmarkEnd w:id="16"/>
+      <w:bookmarkEnd w:id="15"/>
     </w:p>
     <w:tbl>
       <w:tblPr>
@@ -7712,14 +7710,14 @@
           <w:color w:val="9BBB59" w:themeColor="accent3"/>
         </w:rPr>
       </w:pPr>
-      <w:bookmarkStart w:id="17" w:name="_Toc499282030"/>
+      <w:bookmarkStart w:id="16" w:name="_Toc499282030"/>
       <w:r>
         <w:rPr>
           <w:color w:val="9BBB59" w:themeColor="accent3"/>
         </w:rPr>
         <w:t>Seguimiento</w:t>
       </w:r>
-      <w:bookmarkEnd w:id="17"/>
+      <w:bookmarkEnd w:id="16"/>
     </w:p>
     <w:tbl>
       <w:tblPr>
@@ -7876,8 +7874,8 @@
       <w:pPr>
         <w:pStyle w:val="PSI-Ttulo1"/>
       </w:pPr>
-      <w:bookmarkStart w:id="18" w:name="_Toc498804722"/>
-      <w:bookmarkStart w:id="19" w:name="_Toc533079675"/>
+      <w:bookmarkStart w:id="17" w:name="_Toc498804722"/>
+      <w:bookmarkStart w:id="18" w:name="_Toc533079675"/>
       <w:r>
         <w:lastRenderedPageBreak/>
         <w:t>Ref</w:t>
@@ -7888,14 +7886,14 @@
       <w:r>
         <w:t xml:space="preserve"> RK102</w:t>
       </w:r>
-      <w:bookmarkEnd w:id="18"/>
+      <w:bookmarkEnd w:id="17"/>
       <w:r>
         <w:t xml:space="preserve"> - </w:t>
       </w:r>
       <w:r>
         <w:t>La solución provocará cambios en las operaciones diarias y procesos del cliente</w:t>
       </w:r>
-      <w:bookmarkEnd w:id="19"/>
+      <w:bookmarkEnd w:id="18"/>
     </w:p>
     <w:p>
       <w:pPr>
@@ -7904,14 +7902,14 @@
           <w:color w:val="92D050"/>
         </w:rPr>
       </w:pPr>
-      <w:bookmarkStart w:id="20" w:name="_Toc498804723"/>
+      <w:bookmarkStart w:id="19" w:name="_Toc498804723"/>
       <w:r>
         <w:rPr>
           <w:color w:val="92D050"/>
         </w:rPr>
         <w:t>Identificación</w:t>
       </w:r>
-      <w:bookmarkEnd w:id="20"/>
+      <w:bookmarkEnd w:id="19"/>
     </w:p>
     <w:tbl>
       <w:tblPr>
@@ -8193,14 +8191,14 @@
           <w:color w:val="9BBB59" w:themeColor="accent3"/>
         </w:rPr>
       </w:pPr>
-      <w:bookmarkStart w:id="21" w:name="_Toc498804724"/>
+      <w:bookmarkStart w:id="20" w:name="_Toc498804724"/>
       <w:r>
         <w:rPr>
           <w:color w:val="9BBB59" w:themeColor="accent3"/>
         </w:rPr>
         <w:t>Análisis</w:t>
       </w:r>
-      <w:bookmarkEnd w:id="21"/>
+      <w:bookmarkEnd w:id="20"/>
     </w:p>
     <w:tbl>
       <w:tblPr>
@@ -8415,14 +8413,14 @@
           <w:color w:val="9BBB59" w:themeColor="accent3"/>
         </w:rPr>
       </w:pPr>
-      <w:bookmarkStart w:id="22" w:name="_Toc498804725"/>
+      <w:bookmarkStart w:id="21" w:name="_Toc498804725"/>
       <w:r>
         <w:rPr>
           <w:color w:val="9BBB59" w:themeColor="accent3"/>
         </w:rPr>
         <w:t>Plan de Riesgos</w:t>
       </w:r>
-      <w:bookmarkEnd w:id="22"/>
+      <w:bookmarkEnd w:id="21"/>
     </w:p>
     <w:tbl>
       <w:tblPr>
@@ -8633,14 +8631,14 @@
           <w:color w:val="9BBB59" w:themeColor="accent3"/>
         </w:rPr>
       </w:pPr>
-      <w:bookmarkStart w:id="23" w:name="_Toc498804726"/>
+      <w:bookmarkStart w:id="22" w:name="_Toc498804726"/>
       <w:r>
         <w:rPr>
           <w:color w:val="9BBB59" w:themeColor="accent3"/>
         </w:rPr>
         <w:t>Seguimiento</w:t>
       </w:r>
-      <w:bookmarkEnd w:id="23"/>
+      <w:bookmarkEnd w:id="22"/>
     </w:p>
     <w:tbl>
       <w:tblPr>
@@ -8867,8 +8865,8 @@
       <w:pPr>
         <w:pStyle w:val="PSI-Ttulo1"/>
       </w:pPr>
-      <w:bookmarkStart w:id="24" w:name="_Toc498804727"/>
-      <w:bookmarkStart w:id="25" w:name="_Toc533079676"/>
+      <w:bookmarkStart w:id="23" w:name="_Toc498804727"/>
+      <w:bookmarkStart w:id="24" w:name="_Toc533079676"/>
       <w:r>
         <w:lastRenderedPageBreak/>
         <w:t>Ref</w:t>
@@ -8879,14 +8877,14 @@
       <w:r>
         <w:t xml:space="preserve"> RK104</w:t>
       </w:r>
-      <w:bookmarkEnd w:id="24"/>
+      <w:bookmarkEnd w:id="23"/>
       <w:r>
         <w:t xml:space="preserve"> - </w:t>
       </w:r>
       <w:r>
         <w:t>¿El Cliente conoce y entiende perfectamente nuestra propuesta?</w:t>
       </w:r>
-      <w:bookmarkEnd w:id="25"/>
+      <w:bookmarkEnd w:id="24"/>
     </w:p>
     <w:p>
       <w:pPr>
@@ -8895,14 +8893,14 @@
           <w:color w:val="92D050"/>
         </w:rPr>
       </w:pPr>
-      <w:bookmarkStart w:id="26" w:name="_Toc498804728"/>
+      <w:bookmarkStart w:id="25" w:name="_Toc498804728"/>
       <w:r>
         <w:rPr>
           <w:color w:val="92D050"/>
         </w:rPr>
         <w:t>Identificación</w:t>
       </w:r>
-      <w:bookmarkEnd w:id="26"/>
+      <w:bookmarkEnd w:id="25"/>
     </w:p>
     <w:tbl>
       <w:tblPr>
@@ -9207,14 +9205,14 @@
           <w:color w:val="92D050"/>
         </w:rPr>
       </w:pPr>
-      <w:bookmarkStart w:id="27" w:name="_Toc498804729"/>
+      <w:bookmarkStart w:id="26" w:name="_Toc498804729"/>
       <w:r>
         <w:rPr>
           <w:color w:val="92D050"/>
         </w:rPr>
         <w:t>Análisis</w:t>
       </w:r>
-      <w:bookmarkEnd w:id="27"/>
+      <w:bookmarkEnd w:id="26"/>
     </w:p>
     <w:tbl>
       <w:tblPr>
@@ -9432,14 +9430,14 @@
           <w:color w:val="92D050"/>
         </w:rPr>
       </w:pPr>
-      <w:bookmarkStart w:id="28" w:name="_Toc498804730"/>
+      <w:bookmarkStart w:id="27" w:name="_Toc498804730"/>
       <w:r>
         <w:rPr>
           <w:color w:val="92D050"/>
         </w:rPr>
         <w:t>Plan de Riesgos</w:t>
       </w:r>
-      <w:bookmarkEnd w:id="28"/>
+      <w:bookmarkEnd w:id="27"/>
     </w:p>
     <w:tbl>
       <w:tblPr>
@@ -9603,14 +9601,14 @@
           <w:color w:val="92D050"/>
         </w:rPr>
       </w:pPr>
-      <w:bookmarkStart w:id="29" w:name="_Toc498804731"/>
+      <w:bookmarkStart w:id="28" w:name="_Toc498804731"/>
       <w:r>
         <w:rPr>
           <w:color w:val="92D050"/>
         </w:rPr>
         <w:t>Seguimiento</w:t>
       </w:r>
-      <w:bookmarkEnd w:id="29"/>
+      <w:bookmarkEnd w:id="28"/>
     </w:p>
     <w:tbl>
       <w:tblPr>
@@ -9771,12 +9769,12 @@
       <w:pPr>
         <w:pStyle w:val="PSI-Ttulo1"/>
       </w:pPr>
-      <w:bookmarkStart w:id="30" w:name="_Toc533079677"/>
+      <w:bookmarkStart w:id="29" w:name="_Toc533079677"/>
       <w:r>
         <w:lastRenderedPageBreak/>
         <w:t>Ref. RK49 – ¿Se usarán nuevos productos en el proyecto?</w:t>
       </w:r>
-      <w:bookmarkEnd w:id="30"/>
+      <w:bookmarkEnd w:id="29"/>
     </w:p>
     <w:p>
       <w:pPr>
@@ -10661,7 +10659,16 @@
               <w:pStyle w:val="PSI-Normal"/>
             </w:pPr>
             <w:r>
-              <w:t>15/12/2018</w:t>
+              <w:t>23</w:t>
+            </w:r>
+            <w:r>
+              <w:t>/1</w:t>
+            </w:r>
+            <w:r>
+              <w:t>0</w:t>
+            </w:r>
+            <w:r>
+              <w:t>/2018</w:t>
             </w:r>
           </w:p>
         </w:tc>
@@ -10713,6 +10720,118 @@
             <w:r>
               <w:t>Programadores</w:t>
             </w:r>
+          </w:p>
+        </w:tc>
+      </w:tr>
+      <w:tr>
+        <w:tc>
+          <w:tcPr>
+            <w:cnfStyle w:val="001000000000" w:firstRow="0" w:lastRow="0" w:firstColumn="1" w:lastColumn="0" w:oddVBand="0" w:evenVBand="0" w:oddHBand="0" w:evenHBand="0" w:firstRowFirstColumn="0" w:firstRowLastColumn="0" w:lastRowFirstColumn="0" w:lastRowLastColumn="0"/>
+            <w:tcW w:w="1515" w:type="dxa"/>
+          </w:tcPr>
+          <w:p>
+            <w:pPr>
+              <w:pStyle w:val="PSI-Normal"/>
+            </w:pPr>
+            <w:r>
+              <w:t>24/10/2018</w:t>
+            </w:r>
+          </w:p>
+        </w:tc>
+        <w:tc>
+          <w:tcPr>
+            <w:tcW w:w="1648" w:type="dxa"/>
+          </w:tcPr>
+          <w:p>
+            <w:pPr>
+              <w:pStyle w:val="PSI-Normal"/>
+              <w:cnfStyle w:val="000000000000" w:firstRow="0" w:lastRow="0" w:firstColumn="0" w:lastColumn="0" w:oddVBand="0" w:evenVBand="0" w:oddHBand="0" w:evenHBand="0" w:firstRowFirstColumn="0" w:firstRowLastColumn="0" w:lastRowFirstColumn="0" w:lastRowLastColumn="0"/>
+            </w:pPr>
+            <w:r>
+              <w:t>Construcción</w:t>
+            </w:r>
+          </w:p>
+        </w:tc>
+        <w:tc>
+          <w:tcPr>
+            <w:tcW w:w="3269" w:type="dxa"/>
+          </w:tcPr>
+          <w:p>
+            <w:pPr>
+              <w:pStyle w:val="PSI-Normal"/>
+              <w:cnfStyle w:val="000000000000" w:firstRow="0" w:lastRow="0" w:firstColumn="0" w:lastColumn="0" w:oddVBand="0" w:evenVBand="0" w:oddHBand="0" w:evenHBand="0" w:firstRowFirstColumn="0" w:firstRowLastColumn="0" w:lastRowFirstColumn="0" w:lastRowLastColumn="0"/>
+            </w:pPr>
+            <w:r>
+              <w:t xml:space="preserve">El entorno de desarrollo IONIC ha sido actualizado a una nueva </w:t>
+            </w:r>
+            <w:r>
+              <w:lastRenderedPageBreak/>
+              <w:t>versión. Componentes principales utilizados deben ser reestructurados y adaptados o reconstruidos.</w:t>
+            </w:r>
+          </w:p>
+        </w:tc>
+        <w:tc>
+          <w:tcPr>
+            <w:tcW w:w="2288" w:type="dxa"/>
+          </w:tcPr>
+          <w:p>
+            <w:pPr>
+              <w:pStyle w:val="PSI-Normal"/>
+              <w:cnfStyle w:val="000000000000" w:firstRow="0" w:lastRow="0" w:firstColumn="0" w:lastColumn="0" w:oddVBand="0" w:evenVBand="0" w:oddHBand="0" w:evenHBand="0" w:firstRowFirstColumn="0" w:firstRowLastColumn="0" w:lastRowFirstColumn="0" w:lastRowLastColumn="0"/>
+            </w:pPr>
+            <w:r>
+              <w:lastRenderedPageBreak/>
+              <w:t xml:space="preserve">Programadores </w:t>
+            </w:r>
+          </w:p>
+        </w:tc>
+      </w:tr>
+      <w:tr>
+        <w:trPr>
+          <w:cnfStyle w:val="000000100000" w:firstRow="0" w:lastRow="0" w:firstColumn="0" w:lastColumn="0" w:oddVBand="0" w:evenVBand="0" w:oddHBand="1" w:evenHBand="0" w:firstRowFirstColumn="0" w:firstRowLastColumn="0" w:lastRowFirstColumn="0" w:lastRowLastColumn="0"/>
+        </w:trPr>
+        <w:tc>
+          <w:tcPr>
+            <w:cnfStyle w:val="001000000000" w:firstRow="0" w:lastRow="0" w:firstColumn="1" w:lastColumn="0" w:oddVBand="0" w:evenVBand="0" w:oddHBand="0" w:evenHBand="0" w:firstRowFirstColumn="0" w:firstRowLastColumn="0" w:lastRowFirstColumn="0" w:lastRowLastColumn="0"/>
+            <w:tcW w:w="1515" w:type="dxa"/>
+          </w:tcPr>
+          <w:p>
+            <w:pPr>
+              <w:pStyle w:val="PSI-Normal"/>
+            </w:pPr>
+          </w:p>
+        </w:tc>
+        <w:tc>
+          <w:tcPr>
+            <w:tcW w:w="1648" w:type="dxa"/>
+          </w:tcPr>
+          <w:p>
+            <w:pPr>
+              <w:pStyle w:val="PSI-Normal"/>
+              <w:cnfStyle w:val="000000100000" w:firstRow="0" w:lastRow="0" w:firstColumn="0" w:lastColumn="0" w:oddVBand="0" w:evenVBand="0" w:oddHBand="1" w:evenHBand="0" w:firstRowFirstColumn="0" w:firstRowLastColumn="0" w:lastRowFirstColumn="0" w:lastRowLastColumn="0"/>
+            </w:pPr>
+          </w:p>
+        </w:tc>
+        <w:tc>
+          <w:tcPr>
+            <w:tcW w:w="3269" w:type="dxa"/>
+          </w:tcPr>
+          <w:p>
+            <w:pPr>
+              <w:pStyle w:val="PSI-Normal"/>
+              <w:cnfStyle w:val="000000100000" w:firstRow="0" w:lastRow="0" w:firstColumn="0" w:lastColumn="0" w:oddVBand="0" w:evenVBand="0" w:oddHBand="1" w:evenHBand="0" w:firstRowFirstColumn="0" w:firstRowLastColumn="0" w:lastRowFirstColumn="0" w:lastRowLastColumn="0"/>
+            </w:pPr>
+          </w:p>
+        </w:tc>
+        <w:tc>
+          <w:tcPr>
+            <w:tcW w:w="2288" w:type="dxa"/>
+          </w:tcPr>
+          <w:p>
+            <w:pPr>
+              <w:pStyle w:val="PSI-Normal"/>
+              <w:cnfStyle w:val="000000100000" w:firstRow="0" w:lastRow="0" w:firstColumn="0" w:lastColumn="0" w:oddVBand="0" w:evenVBand="0" w:oddHBand="1" w:evenHBand="0" w:firstRowFirstColumn="0" w:firstRowLastColumn="0" w:lastRowFirstColumn="0" w:lastRowLastColumn="0"/>
+            </w:pPr>
           </w:p>
         </w:tc>
       </w:tr>
@@ -10731,7 +10850,7 @@
       <w:pPr>
         <w:pStyle w:val="PSI-Ttulo1"/>
       </w:pPr>
-      <w:bookmarkStart w:id="31" w:name="_Toc533079678"/>
+      <w:bookmarkStart w:id="30" w:name="_Toc533079678"/>
       <w:r>
         <w:lastRenderedPageBreak/>
         <w:t>Ref. RK</w:t>
@@ -10757,7 +10876,7 @@
       <w:r>
         <w:t xml:space="preserve"> que han sido ya identificadas</w:t>
       </w:r>
-      <w:bookmarkEnd w:id="31"/>
+      <w:bookmarkEnd w:id="30"/>
     </w:p>
     <w:p>
       <w:pPr>
@@ -11697,7 +11816,7 @@
       <w:pPr>
         <w:pStyle w:val="PSI-Ttulo1"/>
       </w:pPr>
-      <w:bookmarkStart w:id="32" w:name="_Toc533079679"/>
+      <w:bookmarkStart w:id="31" w:name="_Toc533079679"/>
       <w:r>
         <w:lastRenderedPageBreak/>
         <w:t>Ref. RK</w:t>
@@ -11717,7 +11836,7 @@
       <w:r>
         <w:t>Los recursos que serán necesarios están libres de compromisos de otras actividades</w:t>
       </w:r>
-      <w:bookmarkEnd w:id="32"/>
+      <w:bookmarkEnd w:id="31"/>
     </w:p>
     <w:p>
       <w:pPr>
@@ -12419,7 +12538,16 @@
           <w:p>
             <w:pPr>
               <w:pStyle w:val="PSI-Normal"/>
-            </w:pPr>
+              <w:rPr>
+                <w:b w:val="0"/>
+              </w:rPr>
+            </w:pPr>
+            <w:r>
+              <w:rPr>
+                <w:b w:val="0"/>
+              </w:rPr>
+              <w:t xml:space="preserve">Mitigación </w:t>
+            </w:r>
           </w:p>
         </w:tc>
         <w:tc>
@@ -12431,6 +12559,9 @@
               <w:pStyle w:val="PSI-Normal"/>
               <w:cnfStyle w:val="000000000000" w:firstRow="0" w:lastRow="0" w:firstColumn="0" w:lastColumn="0" w:oddVBand="0" w:evenVBand="0" w:oddHBand="0" w:evenHBand="0" w:firstRowFirstColumn="0" w:firstRowLastColumn="0" w:lastRowFirstColumn="0" w:lastRowLastColumn="0"/>
             </w:pPr>
+            <w:r>
+              <w:t>Todos</w:t>
+            </w:r>
           </w:p>
         </w:tc>
         <w:tc>
@@ -12442,6 +12573,9 @@
               <w:pStyle w:val="PSI-Normal"/>
               <w:cnfStyle w:val="000000000000" w:firstRow="0" w:lastRow="0" w:firstColumn="0" w:lastColumn="0" w:oddVBand="0" w:evenVBand="0" w:oddHBand="0" w:evenHBand="0" w:firstRowFirstColumn="0" w:firstRowLastColumn="0" w:lastRowFirstColumn="0" w:lastRowLastColumn="0"/>
             </w:pPr>
+            <w:r>
+              <w:t>Encuentros virtuales y por medio de plataformas de comunicación.</w:t>
+            </w:r>
           </w:p>
         </w:tc>
         <w:tc>
@@ -12453,6 +12587,9 @@
               <w:pStyle w:val="PSI-Normal"/>
               <w:cnfStyle w:val="000000000000" w:firstRow="0" w:lastRow="0" w:firstColumn="0" w:lastColumn="0" w:oddVBand="0" w:evenVBand="0" w:oddHBand="0" w:evenHBand="0" w:firstRowFirstColumn="0" w:firstRowLastColumn="0" w:lastRowFirstColumn="0" w:lastRowLastColumn="0"/>
             </w:pPr>
+            <w:r>
+              <w:t>Fase de Construcción</w:t>
+            </w:r>
           </w:p>
         </w:tc>
       </w:tr>
@@ -12563,7 +12700,16 @@
               <w:pStyle w:val="PSI-Normal"/>
             </w:pPr>
             <w:r>
-              <w:t>15/12/2018</w:t>
+              <w:t>23</w:t>
+            </w:r>
+            <w:r>
+              <w:t>/1</w:t>
+            </w:r>
+            <w:r>
+              <w:t>0</w:t>
+            </w:r>
+            <w:r>
+              <w:t>/2018</w:t>
             </w:r>
           </w:p>
         </w:tc>
@@ -12594,10 +12740,7 @@
               <w:t>El cursado de las materias y el trabajo que consiguió uno de los integrantes ha impedido que se logren avances en el ciclo lectivo 2018</w:t>
             </w:r>
             <w:r>
-              <w:t xml:space="preserve">. </w:t>
-            </w:r>
-            <w:r>
-              <w:t xml:space="preserve">Se </w:t>
+              <w:t xml:space="preserve">. Se </w:t>
             </w:r>
             <w:proofErr w:type="spellStart"/>
             <w:r>
@@ -12605,10 +12748,7 @@
             </w:r>
             <w:proofErr w:type="spellEnd"/>
             <w:r>
-              <w:t xml:space="preserve"> dedicar el tiempo de receso</w:t>
-            </w:r>
-            <w:r>
-              <w:t xml:space="preserve"> exclusivamente al proyecto.</w:t>
+              <w:t xml:space="preserve"> dedicar el tiempo de receso exclusivamente al proyecto.</w:t>
             </w:r>
           </w:p>
         </w:tc>
@@ -12624,6 +12764,128 @@
             <w:r>
               <w:t>Programadores</w:t>
             </w:r>
+          </w:p>
+        </w:tc>
+      </w:tr>
+      <w:tr>
+        <w:tc>
+          <w:tcPr>
+            <w:cnfStyle w:val="001000000000" w:firstRow="0" w:lastRow="0" w:firstColumn="1" w:lastColumn="0" w:oddVBand="0" w:evenVBand="0" w:oddHBand="0" w:evenHBand="0" w:firstRowFirstColumn="0" w:firstRowLastColumn="0" w:lastRowFirstColumn="0" w:lastRowLastColumn="0"/>
+            <w:tcW w:w="1515" w:type="dxa"/>
+          </w:tcPr>
+          <w:p>
+            <w:pPr>
+              <w:pStyle w:val="PSI-Normal"/>
+            </w:pPr>
+            <w:r>
+              <w:lastRenderedPageBreak/>
+              <w:t>07/11/2018</w:t>
+            </w:r>
+          </w:p>
+        </w:tc>
+        <w:tc>
+          <w:tcPr>
+            <w:tcW w:w="1648" w:type="dxa"/>
+          </w:tcPr>
+          <w:p>
+            <w:pPr>
+              <w:pStyle w:val="PSI-Normal"/>
+              <w:cnfStyle w:val="000000000000" w:firstRow="0" w:lastRow="0" w:firstColumn="0" w:lastColumn="0" w:oddVBand="0" w:evenVBand="0" w:oddHBand="0" w:evenHBand="0" w:firstRowFirstColumn="0" w:firstRowLastColumn="0" w:lastRowFirstColumn="0" w:lastRowLastColumn="0"/>
+            </w:pPr>
+            <w:r>
+              <w:t>Construcción</w:t>
+            </w:r>
+          </w:p>
+        </w:tc>
+        <w:tc>
+          <w:tcPr>
+            <w:tcW w:w="3269" w:type="dxa"/>
+          </w:tcPr>
+          <w:p>
+            <w:pPr>
+              <w:pStyle w:val="PSI-Normal"/>
+              <w:cnfStyle w:val="000000000000" w:firstRow="0" w:lastRow="0" w:firstColumn="0" w:lastColumn="0" w:oddVBand="0" w:evenVBand="0" w:oddHBand="0" w:evenHBand="0" w:firstRowFirstColumn="0" w:firstRowLastColumn="0" w:lastRowFirstColumn="0" w:lastRowLastColumn="0"/>
+            </w:pPr>
+            <w:r>
+              <w:t>Uno de los integrantes consiguió trabajo de tiempo completo nuevamente y se dificultan las reuniones presenciales.</w:t>
+            </w:r>
+          </w:p>
+        </w:tc>
+        <w:tc>
+          <w:tcPr>
+            <w:tcW w:w="2288" w:type="dxa"/>
+          </w:tcPr>
+          <w:p>
+            <w:pPr>
+              <w:pStyle w:val="PSI-Normal"/>
+              <w:cnfStyle w:val="000000000000" w:firstRow="0" w:lastRow="0" w:firstColumn="0" w:lastColumn="0" w:oddVBand="0" w:evenVBand="0" w:oddHBand="0" w:evenHBand="0" w:firstRowFirstColumn="0" w:firstRowLastColumn="0" w:lastRowFirstColumn="0" w:lastRowLastColumn="0"/>
+            </w:pPr>
+            <w:r>
+              <w:t>Programadores</w:t>
+            </w:r>
+          </w:p>
+        </w:tc>
+      </w:tr>
+      <w:tr>
+        <w:trPr>
+          <w:cnfStyle w:val="000000100000" w:firstRow="0" w:lastRow="0" w:firstColumn="0" w:lastColumn="0" w:oddVBand="0" w:evenVBand="0" w:oddHBand="1" w:evenHBand="0" w:firstRowFirstColumn="0" w:firstRowLastColumn="0" w:lastRowFirstColumn="0" w:lastRowLastColumn="0"/>
+        </w:trPr>
+        <w:tc>
+          <w:tcPr>
+            <w:cnfStyle w:val="001000000000" w:firstRow="0" w:lastRow="0" w:firstColumn="1" w:lastColumn="0" w:oddVBand="0" w:evenVBand="0" w:oddHBand="0" w:evenHBand="0" w:firstRowFirstColumn="0" w:firstRowLastColumn="0" w:lastRowFirstColumn="0" w:lastRowLastColumn="0"/>
+            <w:tcW w:w="1515" w:type="dxa"/>
+          </w:tcPr>
+          <w:p>
+            <w:pPr>
+              <w:pStyle w:val="PSI-Normal"/>
+            </w:pPr>
+            <w:r>
+              <w:t>27/02/2019</w:t>
+            </w:r>
+          </w:p>
+        </w:tc>
+        <w:tc>
+          <w:tcPr>
+            <w:tcW w:w="1648" w:type="dxa"/>
+          </w:tcPr>
+          <w:p>
+            <w:pPr>
+              <w:pStyle w:val="PSI-Normal"/>
+              <w:cnfStyle w:val="000000100000" w:firstRow="0" w:lastRow="0" w:firstColumn="0" w:lastColumn="0" w:oddVBand="0" w:evenVBand="0" w:oddHBand="1" w:evenHBand="0" w:firstRowFirstColumn="0" w:firstRowLastColumn="0" w:lastRowFirstColumn="0" w:lastRowLastColumn="0"/>
+            </w:pPr>
+            <w:r>
+              <w:t>Transición</w:t>
+            </w:r>
+          </w:p>
+        </w:tc>
+        <w:tc>
+          <w:tcPr>
+            <w:tcW w:w="3269" w:type="dxa"/>
+          </w:tcPr>
+          <w:p>
+            <w:pPr>
+              <w:pStyle w:val="PSI-Normal"/>
+              <w:cnfStyle w:val="000000100000" w:firstRow="0" w:lastRow="0" w:firstColumn="0" w:lastColumn="0" w:oddVBand="0" w:evenVBand="0" w:oddHBand="1" w:evenHBand="0" w:firstRowFirstColumn="0" w:firstRowLastColumn="0" w:lastRowFirstColumn="0" w:lastRowLastColumn="0"/>
+            </w:pPr>
+            <w:r>
+              <w:t>Los integrantes cursan a lo sumo una materia, destinando el tiempo disponible al desarrollo del proyecto.</w:t>
+            </w:r>
+          </w:p>
+        </w:tc>
+        <w:tc>
+          <w:tcPr>
+            <w:tcW w:w="2288" w:type="dxa"/>
+          </w:tcPr>
+          <w:p>
+            <w:pPr>
+              <w:pStyle w:val="PSI-Normal"/>
+              <w:cnfStyle w:val="000000100000" w:firstRow="0" w:lastRow="0" w:firstColumn="0" w:lastColumn="0" w:oddVBand="0" w:evenVBand="0" w:oddHBand="1" w:evenHBand="0" w:firstRowFirstColumn="0" w:firstRowLastColumn="0" w:lastRowFirstColumn="0" w:lastRowLastColumn="0"/>
+            </w:pPr>
+            <w:r>
+              <w:t>Programadores.</w:t>
+            </w:r>
+            <w:bookmarkStart w:id="32" w:name="_GoBack"/>
+            <w:bookmarkEnd w:id="32"/>
           </w:p>
         </w:tc>
       </w:tr>
@@ -15171,7 +15433,6 @@
   <w:style w:type="character" w:default="1" w:styleId="Fuentedeprrafopredeter">
     <w:name w:val="Default Paragraph Font"/>
     <w:uiPriority w:val="1"/>
-    <w:semiHidden/>
     <w:unhideWhenUsed/>
   </w:style>
   <w:style w:type="table" w:default="1" w:styleId="Tablanormal">
@@ -16324,7 +16585,7 @@
 </file>
 
 <file path=customXml/itemProps2.xml><?xml version="1.0" encoding="utf-8"?>
-<ds:datastoreItem xmlns:ds="http://schemas.openxmlformats.org/officeDocument/2006/customXml" ds:itemID="{0F028593-9503-41DC-9D13-5497D8220B8E}">
+<ds:datastoreItem xmlns:ds="http://schemas.openxmlformats.org/officeDocument/2006/customXml" ds:itemID="{AB83CB1A-8BEF-40ED-8AB2-AD9FEC350049}">
   <ds:schemaRefs>
     <ds:schemaRef ds:uri="http://schemas.openxmlformats.org/officeDocument/2006/bibliography"/>
   </ds:schemaRefs>

</xml_diff>